<commit_message>
Added bibliography to project report
</commit_message>
<xml_diff>
--- a/Dominik_Szymanski_ 78971_praca.docx
+++ b/Dominik_Szymanski_ 78971_praca.docx
@@ -724,7 +724,7 @@
       <w:pPr>
         <w:numPr>
           <w:ilvl w:val="0"/>
-          <w:numId w:val="1"/>
+          <w:numId w:val="2"/>
         </w:numPr>
         <w:spacing w:after="0" w:afterAutospacing="0" w:before="240" w:line="360" w:lineRule="auto"/>
         <w:ind w:left="720" w:hanging="360"/>
@@ -743,7 +743,7 @@
       <w:pPr>
         <w:numPr>
           <w:ilvl w:val="0"/>
-          <w:numId w:val="1"/>
+          <w:numId w:val="2"/>
         </w:numPr>
         <w:spacing w:after="0" w:afterAutospacing="0" w:before="0" w:beforeAutospacing="0" w:line="360" w:lineRule="auto"/>
         <w:ind w:left="720" w:hanging="360"/>
@@ -762,7 +762,7 @@
       <w:pPr>
         <w:numPr>
           <w:ilvl w:val="1"/>
-          <w:numId w:val="1"/>
+          <w:numId w:val="2"/>
         </w:numPr>
         <w:spacing w:after="0" w:afterAutospacing="0" w:before="0" w:beforeAutospacing="0" w:line="360" w:lineRule="auto"/>
         <w:ind w:left="1440" w:hanging="360"/>
@@ -781,7 +781,7 @@
       <w:pPr>
         <w:numPr>
           <w:ilvl w:val="1"/>
-          <w:numId w:val="1"/>
+          <w:numId w:val="2"/>
         </w:numPr>
         <w:spacing w:after="0" w:afterAutospacing="0" w:before="0" w:beforeAutospacing="0" w:line="360" w:lineRule="auto"/>
         <w:ind w:left="1440" w:hanging="360"/>
@@ -794,6 +794,816 @@
           <w:rtl w:val="0"/>
         </w:rPr>
         <w:t xml:space="preserve">Wymagania niefunkcjonalne</w:t>
+      </w:r>
+    </w:p>
+    <w:p>
+      <w:pPr>
+        <w:numPr>
+          <w:ilvl w:val="0"/>
+          <w:numId w:val="2"/>
+        </w:numPr>
+        <w:spacing w:after="0" w:afterAutospacing="0" w:before="0" w:beforeAutospacing="0" w:line="360" w:lineRule="auto"/>
+        <w:ind w:left="720" w:hanging="360"/>
+        <w:rPr>
+          <w:u w:val="none"/>
+        </w:rPr>
+      </w:pPr>
+      <w:r>
+        <w:rPr>
+          <w:rtl w:val="0"/>
+        </w:rPr>
+        <w:t xml:space="preserve">Technologie użyte podczas tworzenia aplikacji</w:t>
+      </w:r>
+    </w:p>
+    <w:p>
+      <w:pPr>
+        <w:numPr>
+          <w:ilvl w:val="1"/>
+          <w:numId w:val="2"/>
+        </w:numPr>
+        <w:spacing w:after="0" w:afterAutospacing="0" w:before="0" w:beforeAutospacing="0" w:line="360" w:lineRule="auto"/>
+        <w:ind w:left="1440" w:hanging="360"/>
+        <w:rPr>
+          <w:u w:val="none"/>
+        </w:rPr>
+      </w:pPr>
+      <w:r>
+        <w:rPr>
+          <w:rtl w:val="0"/>
+        </w:rPr>
+        <w:t xml:space="preserve">Technologie webowe</w:t>
+      </w:r>
+    </w:p>
+    <w:p>
+      <w:pPr>
+        <w:numPr>
+          <w:ilvl w:val="1"/>
+          <w:numId w:val="2"/>
+        </w:numPr>
+        <w:spacing w:after="0" w:afterAutospacing="0" w:before="0" w:beforeAutospacing="0" w:line="360" w:lineRule="auto"/>
+        <w:ind w:left="1440" w:hanging="360"/>
+        <w:rPr>
+          <w:u w:val="none"/>
+        </w:rPr>
+      </w:pPr>
+      <w:r>
+        <w:rPr>
+          <w:rtl w:val="0"/>
+        </w:rPr>
+        <w:t xml:space="preserve">Backend</w:t>
+      </w:r>
+    </w:p>
+    <w:p>
+      <w:pPr>
+        <w:numPr>
+          <w:ilvl w:val="1"/>
+          <w:numId w:val="2"/>
+        </w:numPr>
+        <w:spacing w:after="0" w:afterAutospacing="0" w:before="0" w:beforeAutospacing="0" w:line="360" w:lineRule="auto"/>
+        <w:ind w:left="1440" w:hanging="360"/>
+        <w:rPr>
+          <w:u w:val="none"/>
+        </w:rPr>
+      </w:pPr>
+      <w:r>
+        <w:rPr>
+          <w:rtl w:val="0"/>
+        </w:rPr>
+        <w:t xml:space="preserve">Frontend</w:t>
+      </w:r>
+    </w:p>
+    <w:p>
+      <w:pPr>
+        <w:numPr>
+          <w:ilvl w:val="1"/>
+          <w:numId w:val="2"/>
+        </w:numPr>
+        <w:spacing w:after="0" w:afterAutospacing="0" w:before="0" w:beforeAutospacing="0" w:line="360" w:lineRule="auto"/>
+        <w:ind w:left="1440" w:hanging="360"/>
+        <w:rPr>
+          <w:u w:val="none"/>
+        </w:rPr>
+      </w:pPr>
+      <w:r>
+        <w:rPr>
+          <w:rtl w:val="0"/>
+        </w:rPr>
+        <w:t xml:space="preserve">Narzędzia pomocnicze</w:t>
+      </w:r>
+    </w:p>
+    <w:p>
+      <w:pPr>
+        <w:numPr>
+          <w:ilvl w:val="0"/>
+          <w:numId w:val="2"/>
+        </w:numPr>
+        <w:spacing w:after="0" w:afterAutospacing="0" w:before="0" w:beforeAutospacing="0" w:line="360" w:lineRule="auto"/>
+        <w:ind w:left="720" w:hanging="360"/>
+        <w:rPr>
+          <w:u w:val="none"/>
+        </w:rPr>
+      </w:pPr>
+      <w:r>
+        <w:rPr>
+          <w:rtl w:val="0"/>
+        </w:rPr>
+        <w:t xml:space="preserve">Projekt aplikacji</w:t>
+      </w:r>
+    </w:p>
+    <w:p>
+      <w:pPr>
+        <w:numPr>
+          <w:ilvl w:val="1"/>
+          <w:numId w:val="2"/>
+        </w:numPr>
+        <w:spacing w:after="0" w:afterAutospacing="0" w:before="0" w:beforeAutospacing="0" w:line="360" w:lineRule="auto"/>
+        <w:ind w:left="1440" w:hanging="360"/>
+        <w:rPr>
+          <w:u w:val="none"/>
+        </w:rPr>
+      </w:pPr>
+      <w:r>
+        <w:rPr>
+          <w:rtl w:val="0"/>
+        </w:rPr>
+        <w:t xml:space="preserve">Architektura systemu</w:t>
+      </w:r>
+    </w:p>
+    <w:p>
+      <w:pPr>
+        <w:numPr>
+          <w:ilvl w:val="1"/>
+          <w:numId w:val="2"/>
+        </w:numPr>
+        <w:spacing w:after="0" w:afterAutospacing="0" w:before="0" w:beforeAutospacing="0" w:line="360" w:lineRule="auto"/>
+        <w:ind w:left="1440" w:hanging="360"/>
+        <w:rPr>
+          <w:u w:val="none"/>
+        </w:rPr>
+      </w:pPr>
+      <w:r>
+        <w:rPr>
+          <w:rtl w:val="0"/>
+        </w:rPr>
+        <w:t xml:space="preserve">Baza danych</w:t>
+      </w:r>
+    </w:p>
+    <w:p>
+      <w:pPr>
+        <w:numPr>
+          <w:ilvl w:val="1"/>
+          <w:numId w:val="2"/>
+        </w:numPr>
+        <w:spacing w:after="0" w:afterAutospacing="0" w:before="0" w:beforeAutospacing="0" w:line="360" w:lineRule="auto"/>
+        <w:ind w:left="1440" w:hanging="360"/>
+        <w:rPr>
+          <w:u w:val="none"/>
+        </w:rPr>
+      </w:pPr>
+      <w:r>
+        <w:rPr>
+          <w:rtl w:val="0"/>
+        </w:rPr>
+        <w:t xml:space="preserve">Interfejs użytkownika</w:t>
+      </w:r>
+    </w:p>
+    <w:p>
+      <w:pPr>
+        <w:numPr>
+          <w:ilvl w:val="1"/>
+          <w:numId w:val="2"/>
+        </w:numPr>
+        <w:spacing w:after="0" w:afterAutospacing="0" w:before="0" w:beforeAutospacing="0" w:line="360" w:lineRule="auto"/>
+        <w:ind w:left="1440" w:hanging="360"/>
+        <w:rPr>
+          <w:u w:val="none"/>
+        </w:rPr>
+      </w:pPr>
+      <w:r>
+        <w:rPr>
+          <w:rtl w:val="0"/>
+        </w:rPr>
+        <w:t xml:space="preserve">Aplikacja monolityczna</w:t>
+      </w:r>
+    </w:p>
+    <w:p>
+      <w:pPr>
+        <w:numPr>
+          <w:ilvl w:val="0"/>
+          <w:numId w:val="2"/>
+        </w:numPr>
+        <w:spacing w:after="0" w:afterAutospacing="0" w:before="0" w:beforeAutospacing="0" w:line="360" w:lineRule="auto"/>
+        <w:ind w:left="720" w:hanging="360"/>
+        <w:rPr>
+          <w:u w:val="none"/>
+        </w:rPr>
+      </w:pPr>
+      <w:r>
+        <w:rPr>
+          <w:rtl w:val="0"/>
+        </w:rPr>
+        <w:t xml:space="preserve">Implementacja</w:t>
+      </w:r>
+    </w:p>
+    <w:p>
+      <w:pPr>
+        <w:numPr>
+          <w:ilvl w:val="1"/>
+          <w:numId w:val="2"/>
+        </w:numPr>
+        <w:spacing w:after="0" w:afterAutospacing="0" w:before="0" w:beforeAutospacing="0" w:line="360" w:lineRule="auto"/>
+        <w:ind w:left="1440" w:hanging="360"/>
+        <w:rPr>
+          <w:u w:val="none"/>
+        </w:rPr>
+      </w:pPr>
+      <w:r>
+        <w:rPr>
+          <w:rtl w:val="0"/>
+        </w:rPr>
+        <w:t xml:space="preserve">Proces rejestracji i logowania</w:t>
+      </w:r>
+    </w:p>
+    <w:p>
+      <w:pPr>
+        <w:numPr>
+          <w:ilvl w:val="1"/>
+          <w:numId w:val="2"/>
+        </w:numPr>
+        <w:spacing w:after="0" w:afterAutospacing="0" w:before="0" w:beforeAutospacing="0" w:line="360" w:lineRule="auto"/>
+        <w:ind w:left="1440" w:hanging="360"/>
+        <w:rPr>
+          <w:u w:val="none"/>
+        </w:rPr>
+      </w:pPr>
+      <w:r>
+        <w:rPr>
+          <w:rtl w:val="0"/>
+        </w:rPr>
+        <w:t xml:space="preserve">Tworzenie i zarządzanie projektami</w:t>
+      </w:r>
+    </w:p>
+    <w:p>
+      <w:pPr>
+        <w:numPr>
+          <w:ilvl w:val="1"/>
+          <w:numId w:val="2"/>
+        </w:numPr>
+        <w:spacing w:after="0" w:afterAutospacing="0" w:before="0" w:beforeAutospacing="0" w:line="360" w:lineRule="auto"/>
+        <w:ind w:left="1440" w:hanging="360"/>
+        <w:rPr>
+          <w:u w:val="none"/>
+        </w:rPr>
+      </w:pPr>
+      <w:r>
+        <w:rPr>
+          <w:rtl w:val="0"/>
+        </w:rPr>
+        <w:t xml:space="preserve">Tworzenie i zarządzanie zadaniami grupowymi</w:t>
+      </w:r>
+    </w:p>
+    <w:p>
+      <w:pPr>
+        <w:numPr>
+          <w:ilvl w:val="1"/>
+          <w:numId w:val="2"/>
+        </w:numPr>
+        <w:spacing w:after="0" w:afterAutospacing="0" w:before="0" w:beforeAutospacing="0" w:line="360" w:lineRule="auto"/>
+        <w:ind w:left="1440" w:hanging="360"/>
+        <w:rPr>
+          <w:u w:val="none"/>
+        </w:rPr>
+      </w:pPr>
+      <w:r>
+        <w:rPr>
+          <w:rtl w:val="0"/>
+        </w:rPr>
+        <w:t xml:space="preserve">Rejestracja czasu pracy przez uczniów</w:t>
+      </w:r>
+    </w:p>
+    <w:p>
+      <w:pPr>
+        <w:numPr>
+          <w:ilvl w:val="1"/>
+          <w:numId w:val="2"/>
+        </w:numPr>
+        <w:spacing w:after="0" w:afterAutospacing="0" w:before="0" w:beforeAutospacing="0" w:line="360" w:lineRule="auto"/>
+        <w:ind w:left="1440" w:hanging="360"/>
+        <w:rPr>
+          <w:u w:val="none"/>
+        </w:rPr>
+      </w:pPr>
+      <w:r>
+        <w:rPr>
+          <w:rtl w:val="0"/>
+        </w:rPr>
+        <w:t xml:space="preserve">Integracja z Mailgun</w:t>
+      </w:r>
+    </w:p>
+    <w:p>
+      <w:pPr>
+        <w:numPr>
+          <w:ilvl w:val="1"/>
+          <w:numId w:val="2"/>
+        </w:numPr>
+        <w:spacing w:after="0" w:afterAutospacing="0" w:before="0" w:beforeAutospacing="0" w:line="360" w:lineRule="auto"/>
+        <w:ind w:left="1440" w:hanging="360"/>
+        <w:rPr>
+          <w:u w:val="none"/>
+        </w:rPr>
+      </w:pPr>
+      <w:r>
+        <w:rPr>
+          <w:rtl w:val="0"/>
+        </w:rPr>
+        <w:t xml:space="preserve">Środowisko deweloperskie</w:t>
+      </w:r>
+    </w:p>
+    <w:p>
+      <w:pPr>
+        <w:numPr>
+          <w:ilvl w:val="1"/>
+          <w:numId w:val="2"/>
+        </w:numPr>
+        <w:spacing w:after="0" w:afterAutospacing="0" w:before="0" w:beforeAutospacing="0" w:line="360" w:lineRule="auto"/>
+        <w:ind w:left="1440" w:hanging="360"/>
+        <w:rPr>
+          <w:u w:val="none"/>
+        </w:rPr>
+      </w:pPr>
+      <w:r>
+        <w:rPr>
+          <w:rtl w:val="0"/>
+        </w:rPr>
+        <w:t xml:space="preserve">Środowisko produkcyjne</w:t>
+      </w:r>
+    </w:p>
+    <w:p>
+      <w:pPr>
+        <w:numPr>
+          <w:ilvl w:val="0"/>
+          <w:numId w:val="2"/>
+        </w:numPr>
+        <w:spacing w:after="0" w:afterAutospacing="0" w:before="0" w:beforeAutospacing="0" w:line="360" w:lineRule="auto"/>
+        <w:ind w:left="720" w:hanging="360"/>
+        <w:rPr>
+          <w:u w:val="none"/>
+        </w:rPr>
+      </w:pPr>
+      <w:r>
+        <w:rPr>
+          <w:rtl w:val="0"/>
+        </w:rPr>
+        <w:t xml:space="preserve">Testowanie aplikacji</w:t>
+      </w:r>
+    </w:p>
+    <w:p>
+      <w:pPr>
+        <w:numPr>
+          <w:ilvl w:val="1"/>
+          <w:numId w:val="2"/>
+        </w:numPr>
+        <w:spacing w:after="0" w:afterAutospacing="0" w:before="0" w:beforeAutospacing="0" w:line="360" w:lineRule="auto"/>
+        <w:ind w:left="1440" w:hanging="360"/>
+        <w:rPr>
+          <w:u w:val="none"/>
+        </w:rPr>
+      </w:pPr>
+      <w:r>
+        <w:rPr>
+          <w:rtl w:val="0"/>
+        </w:rPr>
+        <w:t xml:space="preserve">Testy jednostkowe</w:t>
+      </w:r>
+    </w:p>
+    <w:p>
+      <w:pPr>
+        <w:numPr>
+          <w:ilvl w:val="1"/>
+          <w:numId w:val="2"/>
+        </w:numPr>
+        <w:spacing w:after="0" w:afterAutospacing="0" w:before="0" w:beforeAutospacing="0" w:line="360" w:lineRule="auto"/>
+        <w:ind w:left="1440" w:hanging="360"/>
+        <w:rPr>
+          <w:u w:val="none"/>
+        </w:rPr>
+      </w:pPr>
+      <w:r>
+        <w:rPr>
+          <w:rtl w:val="0"/>
+        </w:rPr>
+        <w:t xml:space="preserve">Testy integracyjne</w:t>
+      </w:r>
+    </w:p>
+    <w:p>
+      <w:pPr>
+        <w:numPr>
+          <w:ilvl w:val="1"/>
+          <w:numId w:val="2"/>
+        </w:numPr>
+        <w:spacing w:after="0" w:afterAutospacing="0" w:before="0" w:beforeAutospacing="0" w:line="360" w:lineRule="auto"/>
+        <w:ind w:left="1440" w:hanging="360"/>
+        <w:rPr>
+          <w:u w:val="none"/>
+        </w:rPr>
+      </w:pPr>
+      <w:r>
+        <w:rPr>
+          <w:rtl w:val="0"/>
+        </w:rPr>
+        <w:t xml:space="preserve">Testy użyteczności</w:t>
+      </w:r>
+    </w:p>
+    <w:p>
+      <w:pPr>
+        <w:numPr>
+          <w:ilvl w:val="0"/>
+          <w:numId w:val="2"/>
+        </w:numPr>
+        <w:spacing w:after="0" w:afterAutospacing="0" w:before="0" w:beforeAutospacing="0" w:line="360" w:lineRule="auto"/>
+        <w:ind w:left="720" w:hanging="360"/>
+        <w:rPr>
+          <w:u w:val="none"/>
+        </w:rPr>
+      </w:pPr>
+      <w:r>
+        <w:rPr>
+          <w:rtl w:val="0"/>
+        </w:rPr>
+        <w:t xml:space="preserve">Wdrożenie i utrzymanie</w:t>
+      </w:r>
+    </w:p>
+    <w:p>
+      <w:pPr>
+        <w:numPr>
+          <w:ilvl w:val="1"/>
+          <w:numId w:val="2"/>
+        </w:numPr>
+        <w:spacing w:after="0" w:afterAutospacing="0" w:before="0" w:beforeAutospacing="0" w:line="360" w:lineRule="auto"/>
+        <w:ind w:left="1440" w:hanging="360"/>
+        <w:rPr>
+          <w:u w:val="none"/>
+        </w:rPr>
+      </w:pPr>
+      <w:r>
+        <w:rPr>
+          <w:rtl w:val="0"/>
+        </w:rPr>
+        <w:t xml:space="preserve">Proces wdrożenia</w:t>
+      </w:r>
+    </w:p>
+    <w:p>
+      <w:pPr>
+        <w:numPr>
+          <w:ilvl w:val="1"/>
+          <w:numId w:val="2"/>
+        </w:numPr>
+        <w:spacing w:after="0" w:afterAutospacing="0" w:before="0" w:beforeAutospacing="0" w:line="360" w:lineRule="auto"/>
+        <w:ind w:left="1440" w:hanging="360"/>
+        <w:rPr>
+          <w:u w:val="none"/>
+        </w:rPr>
+      </w:pPr>
+      <w:r>
+        <w:rPr>
+          <w:rtl w:val="0"/>
+        </w:rPr>
+        <w:t xml:space="preserve">Utrzymanie i rozwój</w:t>
+      </w:r>
+    </w:p>
+    <w:p>
+      <w:pPr>
+        <w:numPr>
+          <w:ilvl w:val="0"/>
+          <w:numId w:val="2"/>
+        </w:numPr>
+        <w:spacing w:after="240" w:before="0" w:beforeAutospacing="0" w:line="360" w:lineRule="auto"/>
+        <w:ind w:left="720" w:hanging="360"/>
+        <w:rPr>
+          <w:u w:val="none"/>
+        </w:rPr>
+      </w:pPr>
+      <w:r>
+        <w:rPr>
+          <w:rtl w:val="0"/>
+        </w:rPr>
+        <w:t xml:space="preserve">Podsumowanie i wnioski</w:t>
+      </w:r>
+    </w:p>
+    <w:p>
+      <w:pPr>
+        <w:pStyle w:val="Heading2"/>
+        <w:spacing w:after="240" w:before="240" w:line="360" w:lineRule="auto"/>
+        <w:rPr/>
+      </w:pPr>
+      <w:bookmarkStart w:colFirst="0" w:colLast="0" w:name="_82xxscsartsu" w:id="3"/>
+      <w:bookmarkEnd w:id="3"/>
+      <w:r>
+        <w:rPr>
+          <w:rtl w:val="0"/>
+        </w:rPr>
+        <w:t xml:space="preserve">1. </w:t>
+      </w:r>
+      <w:r>
+        <w:rPr>
+          <w:rtl w:val="0"/>
+        </w:rPr>
+        <w:t xml:space="preserve">Wstęp</w:t>
+      </w:r>
+    </w:p>
+    <w:p>
+      <w:pPr>
+        <w:spacing w:after="240" w:before="240" w:line="360" w:lineRule="auto"/>
+        <w:rPr/>
+      </w:pPr>
+      <w:r>
+        <w:rPr>
+          <w:rtl w:val="0"/>
+        </w:rPr>
+        <w:t xml:space="preserve">We wstępie przedstawiono temat pracy, cel i znaczenie badania, a także krótki opis jej struktury. Przedstawiona zostanie motywacja do stworzenia aplikacji internetowej przeznaczonej dla nauczycieli do zarządzania zakresem projektu i zadaniami grupowymi.</w:t>
+      </w:r>
+    </w:p>
+    <w:p>
+      <w:pPr>
+        <w:pStyle w:val="Heading2"/>
+        <w:rPr/>
+      </w:pPr>
+      <w:bookmarkStart w:colFirst="0" w:colLast="0" w:name="_y64siovl9tgw" w:id="4"/>
+      <w:bookmarkEnd w:id="4"/>
+      <w:r>
+        <w:br w:type="page"/>
+      </w:r>
+      <w:r>
+        <w:rPr>
+          <w:rtl w:val="0"/>
+        </w:rPr>
+      </w:r>
+    </w:p>
+    <w:p>
+      <w:pPr>
+        <w:pStyle w:val="Heading2"/>
+        <w:rPr/>
+      </w:pPr>
+      <w:bookmarkStart w:colFirst="0" w:colLast="0" w:name="_uk05ua29kx4a" w:id="5"/>
+      <w:bookmarkEnd w:id="5"/>
+      <w:r>
+        <w:rPr>
+          <w:rtl w:val="0"/>
+        </w:rPr>
+        <w:t xml:space="preserve">2. Analiza wymagań</w:t>
+      </w:r>
+    </w:p>
+    <w:p>
+      <w:pPr>
+        <w:jc w:val="both"/>
+        <w:rPr/>
+      </w:pPr>
+      <w:r>
+        <w:rPr>
+          <w:rtl w:val="0"/>
+        </w:rPr>
+      </w:r>
+    </w:p>
+    <w:p>
+      <w:pPr>
+        <w:jc w:val="both"/>
+        <w:rPr/>
+      </w:pPr>
+      <w:r>
+        <w:rPr>
+          <w:rtl w:val="0"/>
+        </w:rPr>
+        <w:t xml:space="preserve">Rozdział ten zawiera szczegółowe opisy wymagań zarówno funkcjonalnych, jak i niefunkcjonalnych aplikacji. Wymagania funkcjonalne obejmują podstawowe funkcje systemu, takie jak rejestracja użytkowników i zarządzanie zadaniami. Niefunkcjonalne wymagania obejmują wydajność, bezpieczeństwo, użyteczność i skalowalność aplikacji.</w:t>
+      </w:r>
+      <w:r>
+        <w:br w:type="page"/>
+      </w:r>
+      <w:r>
+        <w:rPr>
+          <w:rtl w:val="0"/>
+        </w:rPr>
+      </w:r>
+    </w:p>
+    <w:p>
+      <w:pPr>
+        <w:pStyle w:val="Heading2"/>
+        <w:rPr/>
+      </w:pPr>
+      <w:bookmarkStart w:colFirst="0" w:colLast="0" w:name="_d1inpeix7jhf" w:id="6"/>
+      <w:bookmarkEnd w:id="6"/>
+      <w:r>
+        <w:rPr>
+          <w:rtl w:val="0"/>
+        </w:rPr>
+        <w:t xml:space="preserve">3. Technologie użyte podczas tworzenia aplikacji</w:t>
+      </w:r>
+    </w:p>
+    <w:p>
+      <w:pPr>
+        <w:rPr/>
+      </w:pPr>
+      <w:r>
+        <w:rPr>
+          <w:rtl w:val="0"/>
+        </w:rPr>
+        <w:t xml:space="preserve">Rozdział ten poświęcony jest technologiom frontendowym i backendowym, które są używane do tworzenia aplikacji. Technologie te obejmują HTML, CSS, JavaScript, PHP, Laravel, Laravel Jetstream (Vue + Inertia.js), Ziggy i Tailwind CSS. Dodatkowo zostaną omówione narzędzia ułatwiające proces rozwoju, takie jak systemy kontroli wersji i środowiska programistyczne.</w:t>
+      </w:r>
+      <w:r>
+        <w:br w:type="page"/>
+      </w:r>
+      <w:r>
+        <w:rPr>
+          <w:rtl w:val="0"/>
+        </w:rPr>
+      </w:r>
+    </w:p>
+    <w:p>
+      <w:pPr>
+        <w:pStyle w:val="Heading2"/>
+        <w:rPr/>
+      </w:pPr>
+      <w:bookmarkStart w:colFirst="0" w:colLast="0" w:name="_7mdi4nw963up" w:id="7"/>
+      <w:bookmarkEnd w:id="7"/>
+      <w:r>
+        <w:rPr>
+          <w:rtl w:val="0"/>
+        </w:rPr>
+        <w:t xml:space="preserve">4. Projekt aplikacji</w:t>
+      </w:r>
+    </w:p>
+    <w:p>
+      <w:pPr>
+        <w:rPr/>
+      </w:pPr>
+      <w:r>
+        <w:rPr>
+          <w:rtl w:val="0"/>
+        </w:rPr>
+        <w:t xml:space="preserve">W tym rozdziale przedstawiono opis architektury systemu, który obejmuje ogólne założenia projektowe, diagramy modułów i komponentów oraz szczegółowe diagramy bazy danych. Omówione zostaną korzyści i wady monolitycznej architektury. Ponadto zostanie przedstawiony projekt interfejsu użytkownika.</w:t>
+      </w:r>
+      <w:r>
+        <w:br w:type="page"/>
+      </w:r>
+      <w:r>
+        <w:rPr>
+          <w:rtl w:val="0"/>
+        </w:rPr>
+      </w:r>
+    </w:p>
+    <w:p>
+      <w:pPr>
+        <w:rPr/>
+      </w:pPr>
+      <w:r>
+        <w:rPr>
+          <w:rtl w:val="0"/>
+        </w:rPr>
+      </w:r>
+    </w:p>
+    <w:p>
+      <w:pPr>
+        <w:pStyle w:val="Heading2"/>
+        <w:rPr/>
+      </w:pPr>
+      <w:bookmarkStart w:colFirst="0" w:colLast="0" w:name="_1mgjlpn6fgyr" w:id="8"/>
+      <w:bookmarkEnd w:id="8"/>
+      <w:r>
+        <w:rPr>
+          <w:rtl w:val="0"/>
+        </w:rPr>
+        <w:t xml:space="preserve">5. Implementacja</w:t>
+      </w:r>
+    </w:p>
+    <w:p>
+      <w:pPr>
+        <w:rPr/>
+      </w:pPr>
+      <w:r>
+        <w:rPr>
+          <w:rtl w:val="0"/>
+        </w:rPr>
+        <w:t xml:space="preserve">Rozdział ten zawiera szczegółowe omówienie sposobu wdrożenia aplikacji. Obejmuje to tworzenie i zarządzanie zadaniami grupowymi, integrację z Mailgun, proces logowania i rejestracji użytkowników z użyciem Laravel Jetstream. Ponadto zostaną omówione konfiguracje projektu zarówno w środowiskach deweloperskich, jak i produkcyjnych, w tym sposób korzystania z Dockera i różnych plików konfiguracyjnych.</w:t>
+      </w:r>
+      <w:r>
+        <w:br w:type="page"/>
+      </w:r>
+      <w:r>
+        <w:rPr>
+          <w:rtl w:val="0"/>
+        </w:rPr>
+      </w:r>
+    </w:p>
+    <w:p>
+      <w:pPr>
+        <w:pStyle w:val="Heading2"/>
+        <w:rPr/>
+      </w:pPr>
+      <w:bookmarkStart w:colFirst="0" w:colLast="0" w:name="_nfvlagqzxfr" w:id="9"/>
+      <w:bookmarkEnd w:id="9"/>
+      <w:r>
+        <w:rPr>
+          <w:rtl w:val="0"/>
+        </w:rPr>
+        <w:t xml:space="preserve">6. Testowanie aplikacji</w:t>
+      </w:r>
+    </w:p>
+    <w:p>
+      <w:pPr>
+        <w:rPr/>
+      </w:pPr>
+      <w:r>
+        <w:rPr>
+          <w:rtl w:val="0"/>
+        </w:rPr>
+        <w:t xml:space="preserve">Rozdział ten zawiera szczegółowe omówienie sposobu wdrożenia aplikacji. Obejmuje to tworzenie i zarządzanie zadaniami grupowymi, integrację z Mailgun, proces logowania i rejestracji użytkowników z użyciem Laravel Jetstream. Ponadto zostaną omówione konfiguracje projektu zarówno w środowiskach deweloperskich, jak i produkcyjnych, w tym sposób korzystania z Dockera i różnych plików konfiguracyjnych.</w:t>
+      </w:r>
+      <w:r>
+        <w:br w:type="page"/>
+      </w:r>
+      <w:r>
+        <w:rPr>
+          <w:rtl w:val="0"/>
+        </w:rPr>
+      </w:r>
+    </w:p>
+    <w:p>
+      <w:pPr>
+        <w:pStyle w:val="Heading2"/>
+        <w:rPr/>
+      </w:pPr>
+      <w:bookmarkStart w:colFirst="0" w:colLast="0" w:name="_fa1eium83ovs" w:id="10"/>
+      <w:bookmarkEnd w:id="10"/>
+      <w:r>
+        <w:rPr>
+          <w:rtl w:val="0"/>
+        </w:rPr>
+        <w:t xml:space="preserve">7. Wdrożenie i utrzymanie</w:t>
+      </w:r>
+    </w:p>
+    <w:p>
+      <w:pPr>
+        <w:rPr/>
+      </w:pPr>
+      <w:r>
+        <w:rPr>
+          <w:rtl w:val="0"/>
+        </w:rPr>
+        <w:t xml:space="preserve">W tym rozdziale omówiono, jak wdrożyć aplikację na środowisko produkcyjne, w tym kroki podjęte podczas procesu i konfigurację Docker. Omówione zostaną również plany utrzymania i rozwoju nowych funkcji aplikacji.</w:t>
+      </w:r>
+      <w:r>
+        <w:br w:type="page"/>
+      </w:r>
+      <w:r>
+        <w:rPr>
+          <w:rtl w:val="0"/>
+        </w:rPr>
+      </w:r>
+    </w:p>
+    <w:p>
+      <w:pPr>
+        <w:pStyle w:val="Heading2"/>
+        <w:rPr/>
+      </w:pPr>
+      <w:bookmarkStart w:colFirst="0" w:colLast="0" w:name="_zem18drxjvf4" w:id="11"/>
+      <w:bookmarkEnd w:id="11"/>
+      <w:r>
+        <w:rPr>
+          <w:rtl w:val="0"/>
+        </w:rPr>
+        <w:t xml:space="preserve">8. Podsumowanie i wnioski</w:t>
+      </w:r>
+    </w:p>
+    <w:p>
+      <w:pPr>
+        <w:rPr/>
+      </w:pPr>
+      <w:r>
+        <w:rPr>
+          <w:rtl w:val="0"/>
+        </w:rPr>
+        <w:t xml:space="preserve">W tym rozdziale omówiono główne sukcesy projektu, problemy i wnioski. Zawiera opinie na temat tego, jak projekt został zakończony, a także propozycje dotyczące dalszego rozwoju i ulepszania aplikacji.</w:t>
+      </w:r>
+      <w:r>
+        <w:br w:type="page"/>
+      </w:r>
+      <w:r>
+        <w:rPr>
+          <w:rtl w:val="0"/>
+        </w:rPr>
+      </w:r>
+    </w:p>
+    <w:p>
+      <w:pPr>
+        <w:pStyle w:val="Heading2"/>
+        <w:rPr/>
+      </w:pPr>
+      <w:bookmarkStart w:colFirst="0" w:colLast="0" w:name="_5zcrth39oq4" w:id="12"/>
+      <w:bookmarkEnd w:id="12"/>
+      <w:r>
+        <w:rPr>
+          <w:rtl w:val="0"/>
+        </w:rPr>
+        <w:t xml:space="preserve">Bibliografia</w:t>
       </w:r>
     </w:p>
     <w:p>
@@ -802,7 +1612,6 @@
           <w:ilvl w:val="0"/>
           <w:numId w:val="1"/>
         </w:numPr>
-        <w:spacing w:after="0" w:afterAutospacing="0" w:before="0" w:beforeAutospacing="0" w:line="360" w:lineRule="auto"/>
         <w:ind w:left="720" w:hanging="360"/>
         <w:rPr>
           <w:u w:val="none"/>
@@ -812,83 +1621,7 @@
         <w:rPr>
           <w:rtl w:val="0"/>
         </w:rPr>
-        <w:t xml:space="preserve">Technologie użyte podczas tworzenia aplikacji</w:t>
-      </w:r>
-    </w:p>
-    <w:p>
-      <w:pPr>
-        <w:numPr>
-          <w:ilvl w:val="1"/>
-          <w:numId w:val="1"/>
-        </w:numPr>
-        <w:spacing w:after="0" w:afterAutospacing="0" w:before="0" w:beforeAutospacing="0" w:line="360" w:lineRule="auto"/>
-        <w:ind w:left="1440" w:hanging="360"/>
-        <w:rPr>
-          <w:u w:val="none"/>
-        </w:rPr>
-      </w:pPr>
-      <w:r>
-        <w:rPr>
-          <w:rtl w:val="0"/>
-        </w:rPr>
-        <w:t xml:space="preserve">Technologie webowe</w:t>
-      </w:r>
-    </w:p>
-    <w:p>
-      <w:pPr>
-        <w:numPr>
-          <w:ilvl w:val="1"/>
-          <w:numId w:val="1"/>
-        </w:numPr>
-        <w:spacing w:after="0" w:afterAutospacing="0" w:before="0" w:beforeAutospacing="0" w:line="360" w:lineRule="auto"/>
-        <w:ind w:left="1440" w:hanging="360"/>
-        <w:rPr>
-          <w:u w:val="none"/>
-        </w:rPr>
-      </w:pPr>
-      <w:r>
-        <w:rPr>
-          <w:rtl w:val="0"/>
-        </w:rPr>
-        <w:t xml:space="preserve">Backend</w:t>
-      </w:r>
-    </w:p>
-    <w:p>
-      <w:pPr>
-        <w:numPr>
-          <w:ilvl w:val="1"/>
-          <w:numId w:val="1"/>
-        </w:numPr>
-        <w:spacing w:after="0" w:afterAutospacing="0" w:before="0" w:beforeAutospacing="0" w:line="360" w:lineRule="auto"/>
-        <w:ind w:left="1440" w:hanging="360"/>
-        <w:rPr>
-          <w:u w:val="none"/>
-        </w:rPr>
-      </w:pPr>
-      <w:r>
-        <w:rPr>
-          <w:rtl w:val="0"/>
-        </w:rPr>
-        <w:t xml:space="preserve">Frontend</w:t>
-      </w:r>
-    </w:p>
-    <w:p>
-      <w:pPr>
-        <w:numPr>
-          <w:ilvl w:val="1"/>
-          <w:numId w:val="1"/>
-        </w:numPr>
-        <w:spacing w:after="0" w:afterAutospacing="0" w:before="0" w:beforeAutospacing="0" w:line="360" w:lineRule="auto"/>
-        <w:ind w:left="1440" w:hanging="360"/>
-        <w:rPr>
-          <w:u w:val="none"/>
-        </w:rPr>
-      </w:pPr>
-      <w:r>
-        <w:rPr>
-          <w:rtl w:val="0"/>
-        </w:rPr>
-        <w:t xml:space="preserve">Narzędzia pomocnicze</w:t>
+        <w:t xml:space="preserve">"Laravel documentation", Laravel, dostęp 21.06.2024, https://laravel.com/docs/11.x.</w:t>
       </w:r>
     </w:p>
     <w:p>
@@ -897,7 +1630,6 @@
           <w:ilvl w:val="0"/>
           <w:numId w:val="1"/>
         </w:numPr>
-        <w:spacing w:after="0" w:afterAutospacing="0" w:before="0" w:beforeAutospacing="0" w:line="360" w:lineRule="auto"/>
         <w:ind w:left="720" w:hanging="360"/>
         <w:rPr>
           <w:u w:val="none"/>
@@ -907,681 +1639,17 @@
         <w:rPr>
           <w:rtl w:val="0"/>
         </w:rPr>
-        <w:t xml:space="preserve">Projekt aplikacji</w:t>
-      </w:r>
-    </w:p>
-    <w:p>
-      <w:pPr>
-        <w:numPr>
-          <w:ilvl w:val="1"/>
-          <w:numId w:val="1"/>
-        </w:numPr>
-        <w:spacing w:after="0" w:afterAutospacing="0" w:before="0" w:beforeAutospacing="0" w:line="360" w:lineRule="auto"/>
-        <w:ind w:left="1440" w:hanging="360"/>
-        <w:rPr>
-          <w:u w:val="none"/>
-        </w:rPr>
-      </w:pPr>
-      <w:r>
-        <w:rPr>
-          <w:rtl w:val="0"/>
-        </w:rPr>
-        <w:t xml:space="preserve">Architektura systemu</w:t>
-      </w:r>
-    </w:p>
-    <w:p>
-      <w:pPr>
-        <w:numPr>
-          <w:ilvl w:val="1"/>
-          <w:numId w:val="1"/>
-        </w:numPr>
-        <w:spacing w:after="0" w:afterAutospacing="0" w:before="0" w:beforeAutospacing="0" w:line="360" w:lineRule="auto"/>
-        <w:ind w:left="1440" w:hanging="360"/>
-        <w:rPr>
-          <w:u w:val="none"/>
-        </w:rPr>
-      </w:pPr>
-      <w:r>
-        <w:rPr>
-          <w:rtl w:val="0"/>
-        </w:rPr>
-        <w:t xml:space="preserve">Baza danych</w:t>
-      </w:r>
-    </w:p>
-    <w:p>
-      <w:pPr>
-        <w:numPr>
-          <w:ilvl w:val="1"/>
-          <w:numId w:val="1"/>
-        </w:numPr>
-        <w:spacing w:after="0" w:afterAutospacing="0" w:before="0" w:beforeAutospacing="0" w:line="360" w:lineRule="auto"/>
-        <w:ind w:left="1440" w:hanging="360"/>
-        <w:rPr>
-          <w:u w:val="none"/>
-        </w:rPr>
-      </w:pPr>
-      <w:r>
-        <w:rPr>
-          <w:rtl w:val="0"/>
-        </w:rPr>
-        <w:t xml:space="preserve">Interfejs użytkownika</w:t>
-      </w:r>
-    </w:p>
-    <w:p>
-      <w:pPr>
-        <w:numPr>
-          <w:ilvl w:val="1"/>
-          <w:numId w:val="1"/>
-        </w:numPr>
-        <w:spacing w:after="0" w:afterAutospacing="0" w:before="0" w:beforeAutospacing="0" w:line="360" w:lineRule="auto"/>
-        <w:ind w:left="1440" w:hanging="360"/>
-        <w:rPr>
-          <w:u w:val="none"/>
-        </w:rPr>
-      </w:pPr>
-      <w:r>
-        <w:rPr>
-          <w:rtl w:val="0"/>
-        </w:rPr>
-        <w:t xml:space="preserve">Aplikacja monolityczna</w:t>
-      </w:r>
-    </w:p>
-    <w:p>
-      <w:pPr>
-        <w:numPr>
-          <w:ilvl w:val="0"/>
-          <w:numId w:val="1"/>
-        </w:numPr>
-        <w:spacing w:after="0" w:afterAutospacing="0" w:before="0" w:beforeAutospacing="0" w:line="360" w:lineRule="auto"/>
-        <w:ind w:left="720" w:hanging="360"/>
-        <w:rPr>
-          <w:u w:val="none"/>
-        </w:rPr>
-      </w:pPr>
-      <w:r>
-        <w:rPr>
-          <w:rtl w:val="0"/>
-        </w:rPr>
-        <w:t xml:space="preserve">Implementacja</w:t>
-      </w:r>
-    </w:p>
-    <w:p>
-      <w:pPr>
-        <w:numPr>
-          <w:ilvl w:val="1"/>
-          <w:numId w:val="1"/>
-        </w:numPr>
-        <w:spacing w:after="0" w:afterAutospacing="0" w:before="0" w:beforeAutospacing="0" w:line="360" w:lineRule="auto"/>
-        <w:ind w:left="1440" w:hanging="360"/>
-        <w:rPr>
-          <w:u w:val="none"/>
-        </w:rPr>
-      </w:pPr>
-      <w:r>
-        <w:rPr>
-          <w:rtl w:val="0"/>
-        </w:rPr>
-        <w:t xml:space="preserve">Proces rejestracji i logowania</w:t>
-      </w:r>
-    </w:p>
-    <w:p>
-      <w:pPr>
-        <w:numPr>
-          <w:ilvl w:val="1"/>
-          <w:numId w:val="1"/>
-        </w:numPr>
-        <w:spacing w:after="0" w:afterAutospacing="0" w:before="0" w:beforeAutospacing="0" w:line="360" w:lineRule="auto"/>
-        <w:ind w:left="1440" w:hanging="360"/>
-        <w:rPr>
-          <w:u w:val="none"/>
-        </w:rPr>
-      </w:pPr>
-      <w:r>
-        <w:rPr>
-          <w:rtl w:val="0"/>
-        </w:rPr>
-        <w:t xml:space="preserve">Tworzenie i zarządzanie projektami</w:t>
-      </w:r>
-    </w:p>
-    <w:p>
-      <w:pPr>
-        <w:numPr>
-          <w:ilvl w:val="1"/>
-          <w:numId w:val="1"/>
-        </w:numPr>
-        <w:spacing w:after="0" w:afterAutospacing="0" w:before="0" w:beforeAutospacing="0" w:line="360" w:lineRule="auto"/>
-        <w:ind w:left="1440" w:hanging="360"/>
-        <w:rPr>
-          <w:u w:val="none"/>
-        </w:rPr>
-      </w:pPr>
-      <w:r>
-        <w:rPr>
-          <w:rtl w:val="0"/>
-        </w:rPr>
-        <w:t xml:space="preserve">Tworzenie i zarządzanie zadaniami grupowymi</w:t>
-      </w:r>
-    </w:p>
-    <w:p>
-      <w:pPr>
-        <w:numPr>
-          <w:ilvl w:val="1"/>
-          <w:numId w:val="1"/>
-        </w:numPr>
-        <w:spacing w:after="0" w:afterAutospacing="0" w:before="0" w:beforeAutospacing="0" w:line="360" w:lineRule="auto"/>
-        <w:ind w:left="1440" w:hanging="360"/>
-        <w:rPr>
-          <w:u w:val="none"/>
-        </w:rPr>
-      </w:pPr>
-      <w:r>
-        <w:rPr>
-          <w:rtl w:val="0"/>
-        </w:rPr>
-        <w:t xml:space="preserve">Rejestracja czasu pracy przez uczniów</w:t>
-      </w:r>
-    </w:p>
-    <w:p>
-      <w:pPr>
-        <w:numPr>
-          <w:ilvl w:val="1"/>
-          <w:numId w:val="1"/>
-        </w:numPr>
-        <w:spacing w:after="0" w:afterAutospacing="0" w:before="0" w:beforeAutospacing="0" w:line="360" w:lineRule="auto"/>
-        <w:ind w:left="1440" w:hanging="360"/>
-        <w:rPr>
-          <w:u w:val="none"/>
-        </w:rPr>
-      </w:pPr>
-      <w:r>
-        <w:rPr>
-          <w:rtl w:val="0"/>
-        </w:rPr>
-        <w:t xml:space="preserve">Integracja z Mailgun</w:t>
-      </w:r>
-    </w:p>
-    <w:p>
-      <w:pPr>
-        <w:numPr>
-          <w:ilvl w:val="1"/>
-          <w:numId w:val="1"/>
-        </w:numPr>
-        <w:spacing w:after="0" w:afterAutospacing="0" w:before="0" w:beforeAutospacing="0" w:line="360" w:lineRule="auto"/>
-        <w:ind w:left="1440" w:hanging="360"/>
-        <w:rPr>
-          <w:u w:val="none"/>
-        </w:rPr>
-      </w:pPr>
-      <w:r>
-        <w:rPr>
-          <w:rtl w:val="0"/>
-        </w:rPr>
-        <w:t xml:space="preserve">Środowisko deweloperskie</w:t>
-      </w:r>
-    </w:p>
-    <w:p>
-      <w:pPr>
-        <w:numPr>
-          <w:ilvl w:val="1"/>
-          <w:numId w:val="1"/>
-        </w:numPr>
-        <w:spacing w:after="0" w:afterAutospacing="0" w:before="0" w:beforeAutospacing="0" w:line="360" w:lineRule="auto"/>
-        <w:ind w:left="1440" w:hanging="360"/>
-        <w:rPr>
-          <w:u w:val="none"/>
-        </w:rPr>
-      </w:pPr>
-      <w:r>
-        <w:rPr>
-          <w:rtl w:val="0"/>
-        </w:rPr>
-        <w:t xml:space="preserve">Środowisko produkcyjne</w:t>
-      </w:r>
-    </w:p>
-    <w:p>
-      <w:pPr>
-        <w:numPr>
-          <w:ilvl w:val="0"/>
-          <w:numId w:val="1"/>
-        </w:numPr>
-        <w:spacing w:after="0" w:afterAutospacing="0" w:before="0" w:beforeAutospacing="0" w:line="360" w:lineRule="auto"/>
-        <w:ind w:left="720" w:hanging="360"/>
-        <w:rPr>
-          <w:u w:val="none"/>
-        </w:rPr>
-      </w:pPr>
-      <w:r>
-        <w:rPr>
-          <w:rtl w:val="0"/>
-        </w:rPr>
-        <w:t xml:space="preserve">Testowanie aplikacji</w:t>
-      </w:r>
-    </w:p>
-    <w:p>
-      <w:pPr>
-        <w:numPr>
-          <w:ilvl w:val="1"/>
-          <w:numId w:val="1"/>
-        </w:numPr>
-        <w:spacing w:after="0" w:afterAutospacing="0" w:before="0" w:beforeAutospacing="0" w:line="360" w:lineRule="auto"/>
-        <w:ind w:left="1440" w:hanging="360"/>
-        <w:rPr>
-          <w:u w:val="none"/>
-        </w:rPr>
-      </w:pPr>
-      <w:r>
-        <w:rPr>
-          <w:rtl w:val="0"/>
-        </w:rPr>
-        <w:t xml:space="preserve">Testy jednostkowe</w:t>
-      </w:r>
-    </w:p>
-    <w:p>
-      <w:pPr>
-        <w:numPr>
-          <w:ilvl w:val="1"/>
-          <w:numId w:val="1"/>
-        </w:numPr>
-        <w:spacing w:after="0" w:afterAutospacing="0" w:before="0" w:beforeAutospacing="0" w:line="360" w:lineRule="auto"/>
-        <w:ind w:left="1440" w:hanging="360"/>
-        <w:rPr>
-          <w:u w:val="none"/>
-        </w:rPr>
-      </w:pPr>
-      <w:r>
-        <w:rPr>
-          <w:rtl w:val="0"/>
-        </w:rPr>
-        <w:t xml:space="preserve">Testy integracyjne</w:t>
-      </w:r>
-    </w:p>
-    <w:p>
-      <w:pPr>
-        <w:numPr>
-          <w:ilvl w:val="1"/>
-          <w:numId w:val="1"/>
-        </w:numPr>
-        <w:spacing w:after="0" w:afterAutospacing="0" w:before="0" w:beforeAutospacing="0" w:line="360" w:lineRule="auto"/>
-        <w:ind w:left="1440" w:hanging="360"/>
-        <w:rPr>
-          <w:u w:val="none"/>
-        </w:rPr>
-      </w:pPr>
-      <w:r>
-        <w:rPr>
-          <w:rtl w:val="0"/>
-        </w:rPr>
-        <w:t xml:space="preserve">Testy użyteczności</w:t>
-      </w:r>
-    </w:p>
-    <w:p>
-      <w:pPr>
-        <w:numPr>
-          <w:ilvl w:val="0"/>
-          <w:numId w:val="1"/>
-        </w:numPr>
-        <w:spacing w:after="0" w:afterAutospacing="0" w:before="0" w:beforeAutospacing="0" w:line="360" w:lineRule="auto"/>
-        <w:ind w:left="720" w:hanging="360"/>
-        <w:rPr>
-          <w:u w:val="none"/>
-        </w:rPr>
-      </w:pPr>
-      <w:r>
-        <w:rPr>
-          <w:rtl w:val="0"/>
-        </w:rPr>
-        <w:t xml:space="preserve">Wdrożenie i utrzymanie</w:t>
-      </w:r>
-    </w:p>
-    <w:p>
-      <w:pPr>
-        <w:numPr>
-          <w:ilvl w:val="1"/>
-          <w:numId w:val="1"/>
-        </w:numPr>
-        <w:spacing w:after="0" w:afterAutospacing="0" w:before="0" w:beforeAutospacing="0" w:line="360" w:lineRule="auto"/>
-        <w:ind w:left="1440" w:hanging="360"/>
-        <w:rPr>
-          <w:u w:val="none"/>
-        </w:rPr>
-      </w:pPr>
-      <w:r>
-        <w:rPr>
-          <w:rtl w:val="0"/>
-        </w:rPr>
-        <w:t xml:space="preserve">Proces wdrożenia</w:t>
-      </w:r>
-    </w:p>
-    <w:p>
-      <w:pPr>
-        <w:numPr>
-          <w:ilvl w:val="1"/>
-          <w:numId w:val="1"/>
-        </w:numPr>
-        <w:spacing w:after="0" w:afterAutospacing="0" w:before="0" w:beforeAutospacing="0" w:line="360" w:lineRule="auto"/>
-        <w:ind w:left="1440" w:hanging="360"/>
-        <w:rPr>
-          <w:u w:val="none"/>
-        </w:rPr>
-      </w:pPr>
-      <w:r>
-        <w:rPr>
-          <w:rtl w:val="0"/>
-        </w:rPr>
-        <w:t xml:space="preserve">Utrzymanie i rozwój</w:t>
-      </w:r>
-    </w:p>
-    <w:p>
-      <w:pPr>
-        <w:numPr>
-          <w:ilvl w:val="0"/>
-          <w:numId w:val="1"/>
-        </w:numPr>
-        <w:spacing w:after="240" w:before="0" w:beforeAutospacing="0" w:line="360" w:lineRule="auto"/>
-        <w:ind w:left="720" w:hanging="360"/>
-        <w:rPr>
-          <w:u w:val="none"/>
-        </w:rPr>
-      </w:pPr>
-      <w:r>
-        <w:rPr>
-          <w:rtl w:val="0"/>
-        </w:rPr>
-        <w:t xml:space="preserve">Podsumowanie i wnioski</w:t>
-      </w:r>
-    </w:p>
-    <w:p>
-      <w:pPr>
-        <w:pStyle w:val="Heading2"/>
-        <w:spacing w:after="240" w:before="240" w:line="360" w:lineRule="auto"/>
-        <w:rPr/>
-      </w:pPr>
-      <w:bookmarkStart w:colFirst="0" w:colLast="0" w:name="_82xxscsartsu" w:id="3"/>
-      <w:bookmarkEnd w:id="3"/>
-      <w:r>
-        <w:rPr>
-          <w:rtl w:val="0"/>
-        </w:rPr>
-        <w:t xml:space="preserve">1. </w:t>
-      </w:r>
-      <w:r>
-        <w:rPr>
-          <w:rtl w:val="0"/>
-        </w:rPr>
-        <w:t xml:space="preserve">Wstęp</w:t>
-      </w:r>
-    </w:p>
-    <w:p>
-      <w:pPr>
-        <w:spacing w:after="240" w:before="240" w:line="360" w:lineRule="auto"/>
-        <w:rPr/>
-      </w:pPr>
-      <w:r>
-        <w:rPr>
-          <w:rtl w:val="0"/>
-        </w:rPr>
-        <w:t xml:space="preserve">We wstępie przedstawiono temat pracy, cel i znaczenie badania, a także krótki opis jej struktury. Przedstawiona zostanie motywacja do stworzenia aplikacji internetowej przeznaczonej dla nauczycieli do zarządzania zakresem projektu i zadaniami grupowymi.</w:t>
-      </w:r>
-    </w:p>
-    <w:p>
-      <w:pPr>
-        <w:pStyle w:val="Heading2"/>
-        <w:rPr/>
-      </w:pPr>
-      <w:bookmarkStart w:colFirst="0" w:colLast="0" w:name="_y64siovl9tgw" w:id="4"/>
-      <w:bookmarkEnd w:id="4"/>
-      <w:r>
-        <w:br w:type="page"/>
-      </w:r>
-      <w:r>
-        <w:rPr>
-          <w:rtl w:val="0"/>
-        </w:rPr>
-      </w:r>
-    </w:p>
-    <w:p>
-      <w:pPr>
-        <w:pStyle w:val="Heading2"/>
-        <w:rPr/>
-      </w:pPr>
-      <w:bookmarkStart w:colFirst="0" w:colLast="0" w:name="_uk05ua29kx4a" w:id="5"/>
-      <w:bookmarkEnd w:id="5"/>
-      <w:r>
-        <w:rPr>
-          <w:rtl w:val="0"/>
-        </w:rPr>
-        <w:t xml:space="preserve">2. Analiza wymagań</w:t>
-      </w:r>
-    </w:p>
-    <w:p>
-      <w:pPr>
-        <w:jc w:val="both"/>
-        <w:rPr/>
-      </w:pPr>
-      <w:r>
-        <w:rPr>
-          <w:rtl w:val="0"/>
-        </w:rPr>
-      </w:r>
-    </w:p>
-    <w:p>
-      <w:pPr>
-        <w:jc w:val="both"/>
-        <w:rPr/>
-      </w:pPr>
-      <w:r>
-        <w:rPr>
-          <w:rtl w:val="0"/>
-        </w:rPr>
-        <w:t xml:space="preserve">Rozdział ten zawiera szczegółowe opisy wymagań zarówno funkcjonalnych, jak i niefunkcjonalnych aplikacji. Wymagania funkcjonalne obejmują podstawowe funkcje systemu, takie jak rejestracja użytkowników i zarządzanie zadaniami. Niefunkcjonalne wymagania obejmują wydajność, bezpieczeństwo, użyteczność i skalowalność aplikacji.</w:t>
-      </w:r>
-      <w:r>
-        <w:br w:type="page"/>
-      </w:r>
-      <w:r>
-        <w:rPr>
-          <w:rtl w:val="0"/>
-        </w:rPr>
-      </w:r>
-    </w:p>
-    <w:p>
-      <w:pPr>
-        <w:pStyle w:val="Heading2"/>
-        <w:rPr/>
-      </w:pPr>
-      <w:bookmarkStart w:colFirst="0" w:colLast="0" w:name="_d1inpeix7jhf" w:id="6"/>
-      <w:bookmarkEnd w:id="6"/>
-      <w:r>
-        <w:rPr>
-          <w:rtl w:val="0"/>
-        </w:rPr>
-        <w:t xml:space="preserve">3. Technologie użyte podczas tworzenia aplikacji</w:t>
-      </w:r>
-    </w:p>
-    <w:p>
-      <w:pPr>
-        <w:rPr/>
-      </w:pPr>
-      <w:r>
-        <w:rPr>
-          <w:rtl w:val="0"/>
-        </w:rPr>
-        <w:t xml:space="preserve">Rozdział ten poświęcony jest technologiom frontendowym i backendowym, które są używane do tworzenia aplikacji. Technologie te obejmują HTML, CSS, JavaScript, PHP, Laravel, Laravel Jetstream (Vue + Inertia.js), Ziggy i Tailwind CSS. Dodatkowo zostaną omówione narzędzia ułatwiające proces rozwoju, takie jak systemy kontroli wersji i środowiska programistyczne.</w:t>
-      </w:r>
-      <w:r>
-        <w:br w:type="page"/>
-      </w:r>
-      <w:r>
-        <w:rPr>
-          <w:rtl w:val="0"/>
-        </w:rPr>
-      </w:r>
-    </w:p>
-    <w:p>
-      <w:pPr>
-        <w:pStyle w:val="Heading2"/>
-        <w:rPr/>
-      </w:pPr>
-      <w:bookmarkStart w:colFirst="0" w:colLast="0" w:name="_7mdi4nw963up" w:id="7"/>
-      <w:bookmarkEnd w:id="7"/>
-      <w:r>
-        <w:rPr>
-          <w:rtl w:val="0"/>
-        </w:rPr>
-        <w:t xml:space="preserve">4. Projekt aplikacji</w:t>
-      </w:r>
-    </w:p>
-    <w:p>
-      <w:pPr>
-        <w:rPr/>
-      </w:pPr>
-      <w:r>
-        <w:rPr>
-          <w:rtl w:val="0"/>
-        </w:rPr>
-        <w:t xml:space="preserve">W tym rozdziale przedstawiono opis architektury systemu, który obejmuje ogólne założenia projektowe, diagramy modułów i komponentów oraz szczegółowe diagramy bazy danych. Omówione zostaną korzyści i wady monolitycznej architektury. Ponadto zostanie przedstawiony projekt interfejsu użytkownika.</w:t>
-      </w:r>
-      <w:r>
-        <w:br w:type="page"/>
-      </w:r>
-      <w:r>
-        <w:rPr>
-          <w:rtl w:val="0"/>
-        </w:rPr>
-      </w:r>
-    </w:p>
-    <w:p>
-      <w:pPr>
-        <w:rPr/>
-      </w:pPr>
-      <w:r>
-        <w:rPr>
-          <w:rtl w:val="0"/>
-        </w:rPr>
-      </w:r>
-    </w:p>
-    <w:p>
-      <w:pPr>
-        <w:pStyle w:val="Heading2"/>
-        <w:rPr/>
-      </w:pPr>
-      <w:bookmarkStart w:colFirst="0" w:colLast="0" w:name="_1mgjlpn6fgyr" w:id="8"/>
-      <w:bookmarkEnd w:id="8"/>
-      <w:r>
-        <w:rPr>
-          <w:rtl w:val="0"/>
-        </w:rPr>
-        <w:t xml:space="preserve">5. Implementacja</w:t>
-      </w:r>
-    </w:p>
-    <w:p>
-      <w:pPr>
-        <w:rPr/>
-      </w:pPr>
-      <w:r>
-        <w:rPr>
-          <w:rtl w:val="0"/>
-        </w:rPr>
-        <w:t xml:space="preserve">Rozdział ten zawiera szczegółowe omówienie sposobu wdrożenia aplikacji. Obejmuje to tworzenie i zarządzanie zadaniami grupowymi, integrację z Mailgun, proces logowania i rejestracji użytkowników z użyciem Laravel Jetstream. Ponadto zostaną omówione konfiguracje projektu zarówno w środowiskach deweloperskich, jak i produkcyjnych, w tym sposób korzystania z Dockera i różnych plików konfiguracyjnych.</w:t>
-      </w:r>
-      <w:r>
-        <w:br w:type="page"/>
-      </w:r>
-      <w:r>
-        <w:rPr>
-          <w:rtl w:val="0"/>
-        </w:rPr>
-      </w:r>
-    </w:p>
-    <w:p>
-      <w:pPr>
-        <w:pStyle w:val="Heading2"/>
-        <w:rPr/>
-      </w:pPr>
-      <w:bookmarkStart w:colFirst="0" w:colLast="0" w:name="_nfvlagqzxfr" w:id="9"/>
-      <w:bookmarkEnd w:id="9"/>
-      <w:r>
-        <w:rPr>
-          <w:rtl w:val="0"/>
-        </w:rPr>
-        <w:t xml:space="preserve">6. Testowanie aplikacji</w:t>
-      </w:r>
-    </w:p>
-    <w:p>
-      <w:pPr>
-        <w:rPr/>
-      </w:pPr>
-      <w:r>
-        <w:rPr>
-          <w:rtl w:val="0"/>
-        </w:rPr>
-        <w:t xml:space="preserve">Rozdział ten zawiera szczegółowe omówienie sposobu wdrożenia aplikacji. Obejmuje to tworzenie i zarządzanie zadaniami grupowymi, integrację z Mailgun, proces logowania i rejestracji użytkowników z użyciem Laravel Jetstream. Ponadto zostaną omówione konfiguracje projektu zarówno w środowiskach deweloperskich, jak i produkcyjnych, w tym sposób korzystania z Dockera i różnych plików konfiguracyjnych.</w:t>
-      </w:r>
-      <w:r>
-        <w:br w:type="page"/>
-      </w:r>
-      <w:r>
-        <w:rPr>
-          <w:rtl w:val="0"/>
-        </w:rPr>
-      </w:r>
-    </w:p>
-    <w:p>
-      <w:pPr>
-        <w:pStyle w:val="Heading2"/>
-        <w:rPr/>
-      </w:pPr>
-      <w:bookmarkStart w:colFirst="0" w:colLast="0" w:name="_fa1eium83ovs" w:id="10"/>
-      <w:bookmarkEnd w:id="10"/>
-      <w:r>
-        <w:rPr>
-          <w:rtl w:val="0"/>
-        </w:rPr>
-        <w:t xml:space="preserve">7. Wdrożenie i utrzymanie</w:t>
-      </w:r>
-    </w:p>
-    <w:p>
-      <w:pPr>
-        <w:rPr/>
-      </w:pPr>
-      <w:r>
-        <w:rPr>
-          <w:rtl w:val="0"/>
-        </w:rPr>
-        <w:t xml:space="preserve">W tym rozdziale omówiono, jak wdrożyć aplikację na środowisko produkcyjne, w tym kroki podjęte podczas procesu i konfigurację Docker. Omówione zostaną również plany utrzymania i rozwoju nowych funkcji aplikacji.</w:t>
-      </w:r>
-      <w:r>
-        <w:br w:type="page"/>
-      </w:r>
-      <w:r>
-        <w:rPr>
-          <w:rtl w:val="0"/>
-        </w:rPr>
-      </w:r>
-    </w:p>
-    <w:p>
-      <w:pPr>
-        <w:pStyle w:val="Heading2"/>
-        <w:rPr/>
-      </w:pPr>
-      <w:bookmarkStart w:colFirst="0" w:colLast="0" w:name="_zem18drxjvf4" w:id="11"/>
-      <w:bookmarkEnd w:id="11"/>
-      <w:r>
-        <w:rPr>
-          <w:rtl w:val="0"/>
-        </w:rPr>
-        <w:t xml:space="preserve">8. Podsumowanie i wnioski</w:t>
-      </w:r>
-    </w:p>
-    <w:p>
-      <w:pPr>
-        <w:rPr/>
-      </w:pPr>
-      <w:r>
-        <w:rPr>
-          <w:rtl w:val="0"/>
-        </w:rPr>
-        <w:t xml:space="preserve">W tym rozdziale omówiono główne sukcesy projektu, problemy i wnioski. Zawiera opinie na temat tego, jak projekt został zakończony, a także propozycje dotyczące dalszego rozwoju i ulepszania aplikacji.</w:t>
+        <w:t xml:space="preserve">"VueJs documentation", VueJs, dostęp 21.06.2023, https://vuejs.org/guide/introduction.html.</w:t>
+      </w:r>
+    </w:p>
+    <w:p>
+      <w:pPr>
+        <w:rPr/>
+      </w:pPr>
+      <w:r>
+        <w:rPr>
+          <w:rtl w:val="0"/>
+        </w:rPr>
       </w:r>
     </w:p>
     <w:p>
@@ -1610,6 +1678,116 @@
       <w:start w:val="1"/>
       <w:numFmt w:val="decimal"/>
       <w:lvlText w:val="%1."/>
+      <w:lvlJc w:val="left"/>
+      <w:pPr>
+        <w:ind w:left="720" w:hanging="360"/>
+      </w:pPr>
+      <w:rPr>
+        <w:u w:val="none"/>
+      </w:rPr>
+    </w:lvl>
+    <w:lvl w:ilvl="1">
+      <w:start w:val="1"/>
+      <w:numFmt w:val="lowerLetter"/>
+      <w:lvlText w:val="%2."/>
+      <w:lvlJc w:val="left"/>
+      <w:pPr>
+        <w:ind w:left="1440" w:hanging="360"/>
+      </w:pPr>
+      <w:rPr>
+        <w:u w:val="none"/>
+      </w:rPr>
+    </w:lvl>
+    <w:lvl w:ilvl="2">
+      <w:start w:val="1"/>
+      <w:numFmt w:val="lowerRoman"/>
+      <w:lvlText w:val="%3."/>
+      <w:lvlJc w:val="right"/>
+      <w:pPr>
+        <w:ind w:left="2160" w:hanging="360"/>
+      </w:pPr>
+      <w:rPr>
+        <w:u w:val="none"/>
+      </w:rPr>
+    </w:lvl>
+    <w:lvl w:ilvl="3">
+      <w:start w:val="1"/>
+      <w:numFmt w:val="decimal"/>
+      <w:lvlText w:val="%4."/>
+      <w:lvlJc w:val="left"/>
+      <w:pPr>
+        <w:ind w:left="2880" w:hanging="360"/>
+      </w:pPr>
+      <w:rPr>
+        <w:u w:val="none"/>
+      </w:rPr>
+    </w:lvl>
+    <w:lvl w:ilvl="4">
+      <w:start w:val="1"/>
+      <w:numFmt w:val="lowerLetter"/>
+      <w:lvlText w:val="%5."/>
+      <w:lvlJc w:val="left"/>
+      <w:pPr>
+        <w:ind w:left="3600" w:hanging="360"/>
+      </w:pPr>
+      <w:rPr>
+        <w:u w:val="none"/>
+      </w:rPr>
+    </w:lvl>
+    <w:lvl w:ilvl="5">
+      <w:start w:val="1"/>
+      <w:numFmt w:val="lowerRoman"/>
+      <w:lvlText w:val="%6."/>
+      <w:lvlJc w:val="right"/>
+      <w:pPr>
+        <w:ind w:left="4320" w:hanging="360"/>
+      </w:pPr>
+      <w:rPr>
+        <w:u w:val="none"/>
+      </w:rPr>
+    </w:lvl>
+    <w:lvl w:ilvl="6">
+      <w:start w:val="1"/>
+      <w:numFmt w:val="decimal"/>
+      <w:lvlText w:val="%7."/>
+      <w:lvlJc w:val="left"/>
+      <w:pPr>
+        <w:ind w:left="5040" w:hanging="360"/>
+      </w:pPr>
+      <w:rPr>
+        <w:u w:val="none"/>
+      </w:rPr>
+    </w:lvl>
+    <w:lvl w:ilvl="7">
+      <w:start w:val="1"/>
+      <w:numFmt w:val="lowerLetter"/>
+      <w:lvlText w:val="%8."/>
+      <w:lvlJc w:val="left"/>
+      <w:pPr>
+        <w:ind w:left="5760" w:hanging="360"/>
+      </w:pPr>
+      <w:rPr>
+        <w:u w:val="none"/>
+      </w:rPr>
+    </w:lvl>
+    <w:lvl w:ilvl="8">
+      <w:start w:val="1"/>
+      <w:numFmt w:val="lowerRoman"/>
+      <w:lvlText w:val="%9."/>
+      <w:lvlJc w:val="right"/>
+      <w:pPr>
+        <w:ind w:left="6480" w:hanging="360"/>
+      </w:pPr>
+      <w:rPr>
+        <w:u w:val="none"/>
+      </w:rPr>
+    </w:lvl>
+  </w:abstractNum>
+  <w:abstractNum w:abstractNumId="2">
+    <w:lvl w:ilvl="0">
+      <w:start w:val="1"/>
+      <w:numFmt w:val="decimal"/>
+      <w:lvlText w:val="%1."/>
       <w:lvlJc w:val="right"/>
       <w:pPr>
         <w:ind w:left="720" w:hanging="360"/>
@@ -1717,6 +1895,9 @@
   </w:abstractNum>
   <w:num w:numId="1">
     <w:abstractNumId w:val="1"/>
+  </w:num>
+  <w:num w:numId="2">
+    <w:abstractNumId w:val="2"/>
   </w:num>
 </w:numbering>
 </file>

</xml_diff>